<commit_message>
Updated design document & Code location
</commit_message>
<xml_diff>
--- a/Customer Features design.docx
+++ b/Customer Features design.docx
@@ -231,14 +231,16 @@
           <w:ilvl w:val="0"/>
           <w:numId w:val="0"/>
         </w:numPr>
-        <w:ind w:left="432" w:hanging="432"/>
-      </w:pPr>
-      <w:r>
+      </w:pPr>
+      <w:r>
+        <w:rPr>
+          <w:noProof/>
+        </w:rPr>
         <w:drawing>
-          <wp:inline distT="0" distB="0" distL="0" distR="0" wp14:anchorId="23FF0F3F" wp14:editId="07B7A05F">
-            <wp:extent cx="5732145" cy="2212975"/>
+          <wp:inline distT="0" distB="0" distL="0" distR="0" wp14:anchorId="181B484E" wp14:editId="6929525D">
+            <wp:extent cx="5732145" cy="3684298"/>
             <wp:effectExtent l="0" t="0" r="0" b="0"/>
-            <wp:docPr id="2" name="Picture 2" descr="A screenshot of a social media post&#10;&#10;Description automatically generated"/>
+            <wp:docPr id="4" name="Picture 4" descr="A screenshot of a cell phone&#10;&#10;Description automatically generated"/>
             <wp:cNvGraphicFramePr>
               <a:graphicFrameLocks xmlns:a="http://schemas.openxmlformats.org/drawingml/2006/main" noChangeAspect="1"/>
             </wp:cNvGraphicFramePr>
@@ -258,7 +260,7 @@
                   <pic:spPr>
                     <a:xfrm>
                       <a:off x="0" y="0"/>
-                      <a:ext cx="5732145" cy="2212975"/>
+                      <a:ext cx="5746771" cy="3693699"/>
                     </a:xfrm>
                     <a:prstGeom prst="rect">
                       <a:avLst/>
@@ -278,37 +280,157 @@
           <w:ilvl w:val="0"/>
           <w:numId w:val="0"/>
         </w:numPr>
-        <w:ind w:left="432" w:hanging="432"/>
-      </w:pPr>
-    </w:p>
-    <w:p>
-      <w:pPr>
-        <w:pStyle w:val="Heading1"/>
-      </w:pPr>
-      <w:r>
-        <w:t>Microservice Principles</w:t>
-      </w:r>
-      <w:r>
-        <w:tab/>
-      </w:r>
-      <w:bookmarkStart w:id="0" w:name="_GoBack"/>
-      <w:bookmarkEnd w:id="0"/>
-    </w:p>
-    <w:p>
-      <w:pPr>
-        <w:pStyle w:val="ListBullet"/>
-        <w:numPr>
-          <w:ilvl w:val="0"/>
-          <w:numId w:val="0"/>
-        </w:numPr>
-        <w:ind w:left="432" w:hanging="432"/>
-      </w:pPr>
-      <w:r>
+        <w:rPr>
+          <w:b/>
+          <w:bCs/>
+        </w:rPr>
+      </w:pPr>
+    </w:p>
+    <w:p>
+      <w:pPr>
+        <w:pStyle w:val="ListBullet"/>
+        <w:numPr>
+          <w:ilvl w:val="0"/>
+          <w:numId w:val="0"/>
+        </w:numPr>
+        <w:rPr>
+          <w:b/>
+          <w:bCs/>
+        </w:rPr>
+      </w:pPr>
+    </w:p>
+    <w:p>
+      <w:pPr>
+        <w:pStyle w:val="ListBullet"/>
+        <w:numPr>
+          <w:ilvl w:val="0"/>
+          <w:numId w:val="0"/>
+        </w:numPr>
+        <w:rPr>
+          <w:b/>
+          <w:bCs/>
+        </w:rPr>
+      </w:pPr>
+      <w:r>
+        <w:rPr>
+          <w:b/>
+          <w:bCs/>
+        </w:rPr>
+        <w:t>Intent:</w:t>
+      </w:r>
+    </w:p>
+    <w:p>
+      <w:pPr>
+        <w:pStyle w:val="ListBullet"/>
+        <w:numPr>
+          <w:ilvl w:val="0"/>
+          <w:numId w:val="0"/>
+        </w:numPr>
+      </w:pPr>
+      <w:r>
+        <w:t>Develop and host microservice built using .Net Core 3.0 on existing on-prem infrastructure of Nationwide.</w:t>
+      </w:r>
+    </w:p>
+    <w:p>
+      <w:pPr>
+        <w:pStyle w:val="ListBullet"/>
+        <w:numPr>
+          <w:ilvl w:val="0"/>
+          <w:numId w:val="0"/>
+        </w:numPr>
+      </w:pPr>
+      <w:r>
+        <w:t>.Net Core API can be hosted on existing Win 2K12 servers on IIS.</w:t>
+      </w:r>
+    </w:p>
+    <w:p>
+      <w:pPr>
+        <w:pStyle w:val="ListBullet"/>
+        <w:numPr>
+          <w:ilvl w:val="0"/>
+          <w:numId w:val="0"/>
+        </w:numPr>
+      </w:pPr>
+    </w:p>
+    <w:p>
+      <w:pPr>
+        <w:pStyle w:val="ListBullet"/>
+        <w:numPr>
+          <w:ilvl w:val="0"/>
+          <w:numId w:val="0"/>
+        </w:numPr>
+      </w:pPr>
+    </w:p>
+    <w:p>
+      <w:pPr>
+        <w:pStyle w:val="ListBullet"/>
+        <w:numPr>
+          <w:ilvl w:val="0"/>
+          <w:numId w:val="0"/>
+        </w:numPr>
+      </w:pPr>
+    </w:p>
+    <w:p>
+      <w:pPr>
+        <w:pStyle w:val="ListBullet"/>
+        <w:numPr>
+          <w:ilvl w:val="0"/>
+          <w:numId w:val="0"/>
+        </w:numPr>
+      </w:pPr>
+    </w:p>
+    <w:p>
+      <w:pPr>
+        <w:pStyle w:val="ListBullet"/>
+        <w:numPr>
+          <w:ilvl w:val="0"/>
+          <w:numId w:val="0"/>
+        </w:numPr>
+      </w:pPr>
+    </w:p>
+    <w:p>
+      <w:pPr>
+        <w:pStyle w:val="ListBullet"/>
+        <w:numPr>
+          <w:ilvl w:val="0"/>
+          <w:numId w:val="0"/>
+        </w:numPr>
+      </w:pPr>
+    </w:p>
+    <w:p>
+      <w:pPr>
+        <w:pStyle w:val="ListBullet"/>
+        <w:numPr>
+          <w:ilvl w:val="0"/>
+          <w:numId w:val="0"/>
+        </w:numPr>
+      </w:pPr>
+    </w:p>
+    <w:p>
+      <w:pPr>
+        <w:pStyle w:val="ListBullet"/>
+        <w:numPr>
+          <w:ilvl w:val="0"/>
+          <w:numId w:val="0"/>
+        </w:numPr>
+      </w:pPr>
+    </w:p>
+    <w:p>
+      <w:pPr>
+        <w:pStyle w:val="ListBullet"/>
+        <w:numPr>
+          <w:ilvl w:val="0"/>
+          <w:numId w:val="0"/>
+        </w:numPr>
+        <w:ind w:left="432" w:hanging="432"/>
+      </w:pPr>
+      <w:r>
+        <w:lastRenderedPageBreak/>
         <w:drawing>
-          <wp:inline distT="0" distB="0" distL="0" distR="0" wp14:anchorId="6B130E82" wp14:editId="6724F12A">
-            <wp:extent cx="5732145" cy="3281045"/>
+          <wp:inline distT="0" distB="0" distL="0" distR="0" wp14:anchorId="3969137E" wp14:editId="7613065A">
+            <wp:extent cx="5732145" cy="4218254"/>
             <wp:effectExtent l="0" t="0" r="0" b="0"/>
-            <wp:docPr id="3" name="Picture 3" descr="A close up of a map&#10;&#10;Description automatically generated"/>
+            <wp:docPr id="5" name="Picture 5" descr="A screenshot of a cell phone&#10;&#10;Description automatically generated"/>
             <wp:cNvGraphicFramePr>
               <a:graphicFrameLocks xmlns:a="http://schemas.openxmlformats.org/drawingml/2006/main" noChangeAspect="1"/>
             </wp:cNvGraphicFramePr>
@@ -328,7 +450,7 @@
                   <pic:spPr>
                     <a:xfrm>
                       <a:off x="0" y="0"/>
-                      <a:ext cx="5732145" cy="3281045"/>
+                      <a:ext cx="5745558" cy="4228124"/>
                     </a:xfrm>
                     <a:prstGeom prst="rect">
                       <a:avLst/>
@@ -343,11 +465,516 @@
     </w:p>
     <w:p>
       <w:pPr>
+        <w:pStyle w:val="ListBullet"/>
+        <w:numPr>
+          <w:ilvl w:val="0"/>
+          <w:numId w:val="0"/>
+        </w:numPr>
+        <w:ind w:left="432" w:hanging="432"/>
+      </w:pPr>
+      <w:r>
+        <w:rPr>
+          <w:color w:val="FF0000"/>
+        </w:rPr>
+        <w:t xml:space="preserve">* </w:t>
+      </w:r>
+      <w:r>
+        <w:t>There is a variation, where only API was containerized, and SQL Server on existing non-containerized hosting. This has also been tried.</w:t>
+      </w:r>
+    </w:p>
+    <w:p>
+      <w:pPr>
+        <w:pStyle w:val="ListBullet"/>
+        <w:numPr>
+          <w:ilvl w:val="0"/>
+          <w:numId w:val="0"/>
+        </w:numPr>
+        <w:ind w:left="432" w:hanging="432"/>
+      </w:pPr>
+    </w:p>
+    <w:p>
+      <w:pPr>
+        <w:pStyle w:val="ListBullet"/>
+        <w:numPr>
+          <w:ilvl w:val="0"/>
+          <w:numId w:val="0"/>
+        </w:numPr>
+        <w:rPr>
+          <w:b/>
+          <w:bCs/>
+        </w:rPr>
+      </w:pPr>
+      <w:r>
+        <w:rPr>
+          <w:b/>
+          <w:bCs/>
+        </w:rPr>
+        <w:t>Intent:</w:t>
+      </w:r>
+    </w:p>
+    <w:p>
+      <w:pPr>
+        <w:pStyle w:val="ListBullet"/>
+        <w:numPr>
+          <w:ilvl w:val="0"/>
+          <w:numId w:val="0"/>
+        </w:numPr>
+      </w:pPr>
+      <w:r>
+        <w:t>Develop and host microservice built using .Net Core 3.0 on existing on-prem infrastructure of Nationwide</w:t>
+      </w:r>
+      <w:r>
+        <w:t xml:space="preserve"> using container technology.</w:t>
+      </w:r>
+    </w:p>
+    <w:p>
+      <w:pPr>
+        <w:pStyle w:val="ListBullet"/>
+        <w:numPr>
+          <w:ilvl w:val="0"/>
+          <w:numId w:val="5"/>
+        </w:numPr>
+      </w:pPr>
+      <w:r>
+        <w:t xml:space="preserve">.Net Core </w:t>
+      </w:r>
+      <w:r>
+        <w:t xml:space="preserve">containerized </w:t>
+      </w:r>
+      <w:r>
+        <w:t xml:space="preserve">API can be hosted on existing Win </w:t>
+      </w:r>
+      <w:r>
+        <w:t>or Linux servers.</w:t>
+      </w:r>
+    </w:p>
+    <w:p>
+      <w:pPr>
+        <w:pStyle w:val="ListBullet"/>
+        <w:numPr>
+          <w:ilvl w:val="0"/>
+          <w:numId w:val="5"/>
+        </w:numPr>
+      </w:pPr>
+      <w:r>
+        <w:t>C</w:t>
+      </w:r>
+      <w:r>
+        <w:t xml:space="preserve">ontainerized </w:t>
+      </w:r>
+      <w:r>
+        <w:t xml:space="preserve">SQL Server database can be hosted on </w:t>
+      </w:r>
+      <w:r>
+        <w:t xml:space="preserve">Win or Linux </w:t>
+      </w:r>
+      <w:r>
+        <w:t>compute boxes</w:t>
+      </w:r>
+      <w:r>
+        <w:t>.</w:t>
+      </w:r>
+    </w:p>
+    <w:p>
+      <w:pPr>
+        <w:pStyle w:val="ListBullet"/>
+        <w:numPr>
+          <w:ilvl w:val="0"/>
+          <w:numId w:val="5"/>
+        </w:numPr>
+      </w:pPr>
+      <w:r>
+        <w:t>This enables us to re-platform applications on cloud platform with least effort.</w:t>
+      </w:r>
+    </w:p>
+    <w:p>
+      <w:pPr>
+        <w:pStyle w:val="ListBullet"/>
+        <w:numPr>
+          <w:ilvl w:val="0"/>
+          <w:numId w:val="5"/>
+        </w:numPr>
+      </w:pPr>
+      <w:r>
+        <w:t>Containeriz</w:t>
+      </w:r>
+      <w:r>
+        <w:t>ation removes deployment issued due to inconsistency in development, test and production like environments.</w:t>
+      </w:r>
+      <w:r>
+        <w:t xml:space="preserve"> </w:t>
+      </w:r>
+    </w:p>
+    <w:p>
+      <w:pPr>
+        <w:pStyle w:val="ListBullet"/>
+        <w:numPr>
+          <w:ilvl w:val="0"/>
+          <w:numId w:val="0"/>
+        </w:numPr>
+        <w:ind w:left="432" w:hanging="432"/>
+      </w:pPr>
+    </w:p>
+    <w:p>
+      <w:pPr>
+        <w:pStyle w:val="ListBullet"/>
+        <w:numPr>
+          <w:ilvl w:val="0"/>
+          <w:numId w:val="0"/>
+        </w:numPr>
+        <w:ind w:left="432" w:hanging="432"/>
+      </w:pPr>
+    </w:p>
+    <w:p>
+      <w:pPr>
+        <w:pStyle w:val="ListBullet"/>
+        <w:numPr>
+          <w:ilvl w:val="0"/>
+          <w:numId w:val="0"/>
+        </w:numPr>
+        <w:ind w:left="432" w:hanging="432"/>
+      </w:pPr>
+    </w:p>
+    <w:p>
+      <w:pPr>
+        <w:pStyle w:val="ListBullet"/>
+        <w:numPr>
+          <w:ilvl w:val="0"/>
+          <w:numId w:val="0"/>
+        </w:numPr>
+        <w:ind w:left="432" w:hanging="432"/>
+      </w:pPr>
+      <w:r>
+        <w:drawing>
+          <wp:inline distT="0" distB="0" distL="0" distR="0" wp14:anchorId="163B320B" wp14:editId="0960A9D0">
+            <wp:extent cx="5732145" cy="3817787"/>
+            <wp:effectExtent l="0" t="0" r="0" b="5080"/>
+            <wp:docPr id="6" name="Picture 6" descr="A screenshot of a cell phone&#10;&#10;Description automatically generated"/>
+            <wp:cNvGraphicFramePr>
+              <a:graphicFrameLocks xmlns:a="http://schemas.openxmlformats.org/drawingml/2006/main" noChangeAspect="1"/>
+            </wp:cNvGraphicFramePr>
+            <a:graphic xmlns:a="http://schemas.openxmlformats.org/drawingml/2006/main">
+              <a:graphicData uri="http://schemas.openxmlformats.org/drawingml/2006/picture">
+                <pic:pic xmlns:pic="http://schemas.openxmlformats.org/drawingml/2006/picture">
+                  <pic:nvPicPr>
+                    <pic:cNvPr id="1" name=""/>
+                    <pic:cNvPicPr/>
+                  </pic:nvPicPr>
+                  <pic:blipFill>
+                    <a:blip r:embed="rId10"/>
+                    <a:stretch>
+                      <a:fillRect/>
+                    </a:stretch>
+                  </pic:blipFill>
+                  <pic:spPr>
+                    <a:xfrm>
+                      <a:off x="0" y="0"/>
+                      <a:ext cx="5740571" cy="3823399"/>
+                    </a:xfrm>
+                    <a:prstGeom prst="rect">
+                      <a:avLst/>
+                    </a:prstGeom>
+                  </pic:spPr>
+                </pic:pic>
+              </a:graphicData>
+            </a:graphic>
+          </wp:inline>
+        </w:drawing>
+      </w:r>
+    </w:p>
+    <w:p>
+      <w:pPr>
+        <w:pStyle w:val="ListBullet"/>
+        <w:numPr>
+          <w:ilvl w:val="0"/>
+          <w:numId w:val="0"/>
+        </w:numPr>
+        <w:ind w:left="432" w:hanging="432"/>
+      </w:pPr>
+    </w:p>
+    <w:p>
+      <w:pPr>
+        <w:pStyle w:val="ListBullet"/>
+        <w:numPr>
+          <w:ilvl w:val="0"/>
+          <w:numId w:val="0"/>
+        </w:numPr>
+        <w:rPr>
+          <w:b/>
+          <w:bCs/>
+        </w:rPr>
+      </w:pPr>
+      <w:r>
+        <w:rPr>
+          <w:b/>
+          <w:bCs/>
+        </w:rPr>
+        <w:t>Intent:</w:t>
+      </w:r>
+    </w:p>
+    <w:p>
+      <w:pPr>
+        <w:pStyle w:val="ListBullet"/>
+        <w:numPr>
+          <w:ilvl w:val="0"/>
+          <w:numId w:val="0"/>
+        </w:numPr>
+      </w:pPr>
+      <w:r>
+        <w:t>Develop and host microservice built using .Net Core 3.0 on existing on-prem infrastructure of Nationwide using container technology.</w:t>
+      </w:r>
+    </w:p>
+    <w:p>
+      <w:pPr>
+        <w:pStyle w:val="ListBullet"/>
+        <w:numPr>
+          <w:ilvl w:val="0"/>
+          <w:numId w:val="5"/>
+        </w:numPr>
+      </w:pPr>
+      <w:r>
+        <w:t>.Net Core containerized API can be hosted on existing Win or Linux servers.</w:t>
+      </w:r>
+    </w:p>
+    <w:p>
+      <w:pPr>
+        <w:pStyle w:val="ListBullet"/>
+        <w:numPr>
+          <w:ilvl w:val="0"/>
+          <w:numId w:val="5"/>
+        </w:numPr>
+      </w:pPr>
+      <w:r>
+        <w:t>Used Cloud native</w:t>
+      </w:r>
+      <w:r>
+        <w:t xml:space="preserve"> </w:t>
+      </w:r>
+      <w:r>
+        <w:t xml:space="preserve">server - </w:t>
+      </w:r>
+      <w:r>
+        <w:t>SQL Server database hosted</w:t>
+      </w:r>
+      <w:r>
+        <w:t xml:space="preserve"> on Azure as SaaS</w:t>
+      </w:r>
+      <w:r>
+        <w:t>.</w:t>
+      </w:r>
+      <w:bookmarkStart w:id="0" w:name="_GoBack"/>
+      <w:bookmarkEnd w:id="0"/>
+    </w:p>
+    <w:p>
+      <w:pPr>
+        <w:pStyle w:val="ListBullet"/>
+        <w:numPr>
+          <w:ilvl w:val="0"/>
+          <w:numId w:val="0"/>
+        </w:numPr>
+        <w:ind w:left="432" w:hanging="432"/>
+      </w:pPr>
+    </w:p>
+    <w:p>
+      <w:pPr>
+        <w:pStyle w:val="ListBullet"/>
+        <w:numPr>
+          <w:ilvl w:val="0"/>
+          <w:numId w:val="0"/>
+        </w:numPr>
+        <w:ind w:left="432" w:hanging="432"/>
+      </w:pPr>
+    </w:p>
+    <w:p>
+      <w:pPr>
+        <w:pStyle w:val="ListBullet"/>
+        <w:numPr>
+          <w:ilvl w:val="0"/>
+          <w:numId w:val="0"/>
+        </w:numPr>
+        <w:ind w:left="432" w:hanging="432"/>
+      </w:pPr>
+    </w:p>
+    <w:p>
+      <w:pPr>
+        <w:pStyle w:val="ListBullet"/>
+        <w:numPr>
+          <w:ilvl w:val="0"/>
+          <w:numId w:val="0"/>
+        </w:numPr>
+        <w:ind w:left="432" w:hanging="432"/>
+      </w:pPr>
+    </w:p>
+    <w:p>
+      <w:pPr>
+        <w:pStyle w:val="ListBullet"/>
+        <w:numPr>
+          <w:ilvl w:val="0"/>
+          <w:numId w:val="0"/>
+        </w:numPr>
+        <w:ind w:left="432" w:hanging="432"/>
+      </w:pPr>
+    </w:p>
+    <w:p>
+      <w:pPr>
+        <w:pStyle w:val="ListBullet"/>
+        <w:numPr>
+          <w:ilvl w:val="0"/>
+          <w:numId w:val="0"/>
+        </w:numPr>
+        <w:ind w:left="432" w:hanging="432"/>
+      </w:pPr>
+    </w:p>
+    <w:p>
+      <w:pPr>
+        <w:pStyle w:val="ListBullet"/>
+        <w:numPr>
+          <w:ilvl w:val="0"/>
+          <w:numId w:val="0"/>
+        </w:numPr>
+        <w:ind w:left="432" w:hanging="432"/>
+      </w:pPr>
+    </w:p>
+    <w:p>
+      <w:pPr>
+        <w:pStyle w:val="ListBullet"/>
+        <w:numPr>
+          <w:ilvl w:val="0"/>
+          <w:numId w:val="0"/>
+        </w:numPr>
+        <w:ind w:left="432" w:hanging="432"/>
+      </w:pPr>
+    </w:p>
+    <w:p>
+      <w:pPr>
+        <w:pStyle w:val="ListBullet"/>
+        <w:numPr>
+          <w:ilvl w:val="0"/>
+          <w:numId w:val="0"/>
+        </w:numPr>
+        <w:ind w:left="432" w:hanging="432"/>
+      </w:pPr>
+    </w:p>
+    <w:p>
+      <w:pPr>
+        <w:pStyle w:val="ListBullet"/>
+        <w:numPr>
+          <w:ilvl w:val="0"/>
+          <w:numId w:val="0"/>
+        </w:numPr>
+        <w:ind w:left="432" w:hanging="432"/>
+      </w:pPr>
+    </w:p>
+    <w:p>
+      <w:pPr>
+        <w:pStyle w:val="ListBullet"/>
+        <w:numPr>
+          <w:ilvl w:val="0"/>
+          <w:numId w:val="0"/>
+        </w:numPr>
+        <w:ind w:left="432" w:hanging="432"/>
+      </w:pPr>
+    </w:p>
+    <w:p>
+      <w:pPr>
+        <w:pStyle w:val="ListBullet"/>
+        <w:numPr>
+          <w:ilvl w:val="0"/>
+          <w:numId w:val="0"/>
+        </w:numPr>
+        <w:ind w:left="432" w:hanging="432"/>
+      </w:pPr>
+    </w:p>
+    <w:p>
+      <w:pPr>
+        <w:pStyle w:val="ListBullet"/>
+        <w:numPr>
+          <w:ilvl w:val="0"/>
+          <w:numId w:val="0"/>
+        </w:numPr>
+        <w:ind w:left="432" w:hanging="432"/>
+      </w:pPr>
+    </w:p>
+    <w:p>
+      <w:pPr>
+        <w:pStyle w:val="ListBullet"/>
+        <w:numPr>
+          <w:ilvl w:val="0"/>
+          <w:numId w:val="0"/>
+        </w:numPr>
+        <w:ind w:left="432" w:hanging="432"/>
+      </w:pPr>
+      <w:r>
+        <w:t>Back-Up</w:t>
+      </w:r>
+    </w:p>
+    <w:p>
+      <w:pPr>
+        <w:pStyle w:val="ListBullet"/>
+        <w:numPr>
+          <w:ilvl w:val="0"/>
+          <w:numId w:val="0"/>
+        </w:numPr>
+        <w:ind w:left="432" w:hanging="432"/>
+      </w:pPr>
+      <w:r>
+        <w:rPr>
+          <w:noProof/>
+        </w:rPr>
+        <w:drawing>
+          <wp:inline distT="0" distB="0" distL="0" distR="0" wp14:anchorId="23FF0F3F" wp14:editId="07B7A05F">
+            <wp:extent cx="5732145" cy="2212975"/>
+            <wp:effectExtent l="0" t="0" r="0" b="0"/>
+            <wp:docPr id="2" name="Picture 2" descr="A screenshot of a social media post&#10;&#10;Description automatically generated"/>
+            <wp:cNvGraphicFramePr>
+              <a:graphicFrameLocks xmlns:a="http://schemas.openxmlformats.org/drawingml/2006/main" noChangeAspect="1"/>
+            </wp:cNvGraphicFramePr>
+            <a:graphic xmlns:a="http://schemas.openxmlformats.org/drawingml/2006/main">
+              <a:graphicData uri="http://schemas.openxmlformats.org/drawingml/2006/picture">
+                <pic:pic xmlns:pic="http://schemas.openxmlformats.org/drawingml/2006/picture">
+                  <pic:nvPicPr>
+                    <pic:cNvPr id="1" name=""/>
+                    <pic:cNvPicPr/>
+                  </pic:nvPicPr>
+                  <pic:blipFill>
+                    <a:blip r:embed="rId11"/>
+                    <a:stretch>
+                      <a:fillRect/>
+                    </a:stretch>
+                  </pic:blipFill>
+                  <pic:spPr>
+                    <a:xfrm>
+                      <a:off x="0" y="0"/>
+                      <a:ext cx="5732145" cy="2212975"/>
+                    </a:xfrm>
+                    <a:prstGeom prst="rect">
+                      <a:avLst/>
+                    </a:prstGeom>
+                  </pic:spPr>
+                </pic:pic>
+              </a:graphicData>
+            </a:graphic>
+          </wp:inline>
+        </w:drawing>
+      </w:r>
+    </w:p>
+    <w:p>
+      <w:pPr>
+        <w:pStyle w:val="ListBullet"/>
+        <w:numPr>
+          <w:ilvl w:val="0"/>
+          <w:numId w:val="0"/>
+        </w:numPr>
+        <w:ind w:left="432" w:hanging="432"/>
+      </w:pPr>
+    </w:p>
+    <w:p>
+      <w:pPr>
         <w:pStyle w:val="Heading2"/>
       </w:pPr>
     </w:p>
     <w:sectPr>
-      <w:footerReference w:type="default" r:id="rId10"/>
+      <w:footerReference w:type="default" r:id="rId12"/>
       <w:pgSz w:w="11907" w:h="16839" w:code="9"/>
       <w:pgMar w:top="720" w:right="1440" w:bottom="1800" w:left="1440" w:header="720" w:footer="720" w:gutter="0"/>
       <w:cols w:space="720"/>
@@ -480,10 +1107,11 @@
   <w:abstractNum w:abstractNumId="1" w15:restartNumberingAfterBreak="0">
     <w:nsid w:val="FFFFFF89"/>
     <w:multiLevelType w:val="singleLevel"/>
-    <w:tmpl w:val="1682D62C"/>
+    <w:tmpl w:val="621AD4E0"/>
     <w:lvl w:ilvl="0">
       <w:start w:val="1"/>
       <w:numFmt w:val="bullet"/>
+      <w:pStyle w:val="ListBullet"/>
       <w:lvlText w:val=""/>
       <w:lvlJc w:val="left"/>
       <w:pPr>
@@ -615,6 +1243,119 @@
     </w:lvl>
   </w:abstractNum>
   <w:abstractNum w:abstractNumId="3" w15:restartNumberingAfterBreak="0">
+    <w:nsid w:val="41441D16"/>
+    <w:multiLevelType w:val="hybridMultilevel"/>
+    <w:tmpl w:val="329CD1D0"/>
+    <w:lvl w:ilvl="0" w:tplc="08090001">
+      <w:start w:val="1"/>
+      <w:numFmt w:val="bullet"/>
+      <w:lvlText w:val=""/>
+      <w:lvlJc w:val="left"/>
+      <w:pPr>
+        <w:ind w:left="720" w:hanging="360"/>
+      </w:pPr>
+      <w:rPr>
+        <w:rFonts w:ascii="Symbol" w:hAnsi="Symbol" w:hint="default"/>
+      </w:rPr>
+    </w:lvl>
+    <w:lvl w:ilvl="1" w:tplc="08090003" w:tentative="1">
+      <w:start w:val="1"/>
+      <w:numFmt w:val="bullet"/>
+      <w:lvlText w:val="o"/>
+      <w:lvlJc w:val="left"/>
+      <w:pPr>
+        <w:ind w:left="1440" w:hanging="360"/>
+      </w:pPr>
+      <w:rPr>
+        <w:rFonts w:ascii="Courier New" w:hAnsi="Courier New" w:cs="Courier New" w:hint="default"/>
+      </w:rPr>
+    </w:lvl>
+    <w:lvl w:ilvl="2" w:tplc="08090005" w:tentative="1">
+      <w:start w:val="1"/>
+      <w:numFmt w:val="bullet"/>
+      <w:lvlText w:val=""/>
+      <w:lvlJc w:val="left"/>
+      <w:pPr>
+        <w:ind w:left="2160" w:hanging="360"/>
+      </w:pPr>
+      <w:rPr>
+        <w:rFonts w:ascii="Wingdings" w:hAnsi="Wingdings" w:hint="default"/>
+      </w:rPr>
+    </w:lvl>
+    <w:lvl w:ilvl="3" w:tplc="08090001" w:tentative="1">
+      <w:start w:val="1"/>
+      <w:numFmt w:val="bullet"/>
+      <w:lvlText w:val=""/>
+      <w:lvlJc w:val="left"/>
+      <w:pPr>
+        <w:ind w:left="2880" w:hanging="360"/>
+      </w:pPr>
+      <w:rPr>
+        <w:rFonts w:ascii="Symbol" w:hAnsi="Symbol" w:hint="default"/>
+      </w:rPr>
+    </w:lvl>
+    <w:lvl w:ilvl="4" w:tplc="08090003" w:tentative="1">
+      <w:start w:val="1"/>
+      <w:numFmt w:val="bullet"/>
+      <w:lvlText w:val="o"/>
+      <w:lvlJc w:val="left"/>
+      <w:pPr>
+        <w:ind w:left="3600" w:hanging="360"/>
+      </w:pPr>
+      <w:rPr>
+        <w:rFonts w:ascii="Courier New" w:hAnsi="Courier New" w:cs="Courier New" w:hint="default"/>
+      </w:rPr>
+    </w:lvl>
+    <w:lvl w:ilvl="5" w:tplc="08090005" w:tentative="1">
+      <w:start w:val="1"/>
+      <w:numFmt w:val="bullet"/>
+      <w:lvlText w:val=""/>
+      <w:lvlJc w:val="left"/>
+      <w:pPr>
+        <w:ind w:left="4320" w:hanging="360"/>
+      </w:pPr>
+      <w:rPr>
+        <w:rFonts w:ascii="Wingdings" w:hAnsi="Wingdings" w:hint="default"/>
+      </w:rPr>
+    </w:lvl>
+    <w:lvl w:ilvl="6" w:tplc="08090001" w:tentative="1">
+      <w:start w:val="1"/>
+      <w:numFmt w:val="bullet"/>
+      <w:lvlText w:val=""/>
+      <w:lvlJc w:val="left"/>
+      <w:pPr>
+        <w:ind w:left="5040" w:hanging="360"/>
+      </w:pPr>
+      <w:rPr>
+        <w:rFonts w:ascii="Symbol" w:hAnsi="Symbol" w:hint="default"/>
+      </w:rPr>
+    </w:lvl>
+    <w:lvl w:ilvl="7" w:tplc="08090003" w:tentative="1">
+      <w:start w:val="1"/>
+      <w:numFmt w:val="bullet"/>
+      <w:lvlText w:val="o"/>
+      <w:lvlJc w:val="left"/>
+      <w:pPr>
+        <w:ind w:left="5760" w:hanging="360"/>
+      </w:pPr>
+      <w:rPr>
+        <w:rFonts w:ascii="Courier New" w:hAnsi="Courier New" w:cs="Courier New" w:hint="default"/>
+      </w:rPr>
+    </w:lvl>
+    <w:lvl w:ilvl="8" w:tplc="08090005" w:tentative="1">
+      <w:start w:val="1"/>
+      <w:numFmt w:val="bullet"/>
+      <w:lvlText w:val=""/>
+      <w:lvlJc w:val="left"/>
+      <w:pPr>
+        <w:ind w:left="6480" w:hanging="360"/>
+      </w:pPr>
+      <w:rPr>
+        <w:rFonts w:ascii="Wingdings" w:hAnsi="Wingdings" w:hint="default"/>
+      </w:rPr>
+    </w:lvl>
+  </w:abstractNum>
+  <w:abstractNum w:abstractNumId="4" w15:restartNumberingAfterBreak="0">
     <w:nsid w:val="68AB4355"/>
     <w:multiLevelType w:val="hybridMultilevel"/>
     <w:tmpl w:val="0B203272"/>
@@ -717,6 +1458,9 @@
     <w:abstractNumId w:val="2"/>
   </w:num>
   <w:num w:numId="4">
+    <w:abstractNumId w:val="4"/>
+  </w:num>
+  <w:num w:numId="5">
     <w:abstractNumId w:val="3"/>
   </w:num>
 </w:numbering>

</xml_diff>

<commit_message>
Updated document with tools and tech stack
</commit_message>
<xml_diff>
--- a/Customer Features design.docx
+++ b/Customer Features design.docx
@@ -151,6 +151,136 @@
         </w:numPr>
         <w:ind w:left="432" w:hanging="432"/>
       </w:pPr>
+      <w:r>
+        <w:t>Tools and technologies:</w:t>
+      </w:r>
+    </w:p>
+    <w:p>
+      <w:pPr>
+        <w:pStyle w:val="ListBullet"/>
+        <w:numPr>
+          <w:ilvl w:val="0"/>
+          <w:numId w:val="6"/>
+        </w:numPr>
+        <w:rPr>
+          <w:noProof/>
+        </w:rPr>
+      </w:pPr>
+      <w:r>
+        <w:rPr>
+          <w:noProof/>
+        </w:rPr>
+        <w:t>.Net Core - Microservice API are build using this.</w:t>
+      </w:r>
+    </w:p>
+    <w:p>
+      <w:pPr>
+        <w:pStyle w:val="ListBullet"/>
+        <w:numPr>
+          <w:ilvl w:val="0"/>
+          <w:numId w:val="6"/>
+        </w:numPr>
+        <w:rPr>
+          <w:noProof/>
+        </w:rPr>
+      </w:pPr>
+      <w:r>
+        <w:rPr>
+          <w:noProof/>
+        </w:rPr>
+        <w:t>MS SQL Sever – Customer Features store.</w:t>
+      </w:r>
+    </w:p>
+    <w:p>
+      <w:pPr>
+        <w:pStyle w:val="ListBullet"/>
+        <w:numPr>
+          <w:ilvl w:val="0"/>
+          <w:numId w:val="6"/>
+        </w:numPr>
+        <w:rPr>
+          <w:noProof/>
+        </w:rPr>
+      </w:pPr>
+      <w:r>
+        <w:rPr>
+          <w:noProof/>
+        </w:rPr>
+        <w:t>Dockers – Both microsevice and Sql Server are containerized.</w:t>
+      </w:r>
+    </w:p>
+    <w:p>
+      <w:pPr>
+        <w:pStyle w:val="ListBullet"/>
+        <w:numPr>
+          <w:ilvl w:val="0"/>
+          <w:numId w:val="6"/>
+        </w:numPr>
+        <w:rPr>
+          <w:noProof/>
+        </w:rPr>
+      </w:pPr>
+      <w:r>
+        <w:rPr>
+          <w:noProof/>
+        </w:rPr>
+        <w:t>Azure – An alternate platform to host database.</w:t>
+      </w:r>
+    </w:p>
+    <w:p>
+      <w:pPr>
+        <w:pStyle w:val="ListBullet"/>
+        <w:numPr>
+          <w:ilvl w:val="0"/>
+          <w:numId w:val="0"/>
+        </w:numPr>
+        <w:ind w:left="420"/>
+        <w:rPr>
+          <w:noProof/>
+        </w:rPr>
+      </w:pPr>
+      <w:bookmarkStart w:id="0" w:name="_GoBack"/>
+      <w:bookmarkEnd w:id="0"/>
+    </w:p>
+    <w:p>
+      <w:pPr>
+        <w:pStyle w:val="ListBullet"/>
+        <w:numPr>
+          <w:ilvl w:val="0"/>
+          <w:numId w:val="0"/>
+        </w:numPr>
+        <w:ind w:left="432" w:hanging="432"/>
+      </w:pPr>
+    </w:p>
+    <w:p>
+      <w:pPr>
+        <w:pStyle w:val="ListBullet"/>
+        <w:numPr>
+          <w:ilvl w:val="0"/>
+          <w:numId w:val="0"/>
+        </w:numPr>
+        <w:ind w:left="432" w:hanging="432"/>
+      </w:pPr>
+    </w:p>
+    <w:p>
+      <w:pPr>
+        <w:pStyle w:val="ListBullet"/>
+        <w:numPr>
+          <w:ilvl w:val="0"/>
+          <w:numId w:val="0"/>
+        </w:numPr>
+        <w:ind w:left="432" w:hanging="432"/>
+      </w:pPr>
+    </w:p>
+    <w:p>
+      <w:pPr>
+        <w:pStyle w:val="ListBullet"/>
+        <w:numPr>
+          <w:ilvl w:val="0"/>
+          <w:numId w:val="0"/>
+        </w:numPr>
+        <w:ind w:left="432" w:hanging="432"/>
+      </w:pPr>
     </w:p>
     <w:p>
       <w:pPr>
@@ -217,7 +347,6 @@
         <w:pStyle w:val="Heading1"/>
       </w:pPr>
       <w:r>
-        <w:lastRenderedPageBreak/>
         <w:t>Components and deployment vie</w:t>
       </w:r>
       <w:r>
@@ -422,7 +551,6 @@
         <w:ind w:left="432" w:hanging="432"/>
       </w:pPr>
       <w:r>
-        <w:lastRenderedPageBreak/>
         <w:drawing>
           <wp:inline distT="0" distB="0" distL="0" distR="0" wp14:anchorId="7449D114" wp14:editId="1F3C2DAC">
             <wp:extent cx="5732145" cy="2553335"/>
@@ -661,8 +789,6 @@
           </wp:inline>
         </w:drawing>
       </w:r>
-      <w:bookmarkStart w:id="0" w:name="_GoBack"/>
-      <w:bookmarkEnd w:id="0"/>
     </w:p>
     <w:p>
       <w:pPr>
@@ -1412,6 +1538,95 @@
       </w:pPr>
     </w:lvl>
   </w:abstractNum>
+  <w:abstractNum w:abstractNumId="5" w15:restartNumberingAfterBreak="0">
+    <w:nsid w:val="7C190D78"/>
+    <w:multiLevelType w:val="hybridMultilevel"/>
+    <w:tmpl w:val="4438663A"/>
+    <w:lvl w:ilvl="0" w:tplc="6A78EB80">
+      <w:start w:val="1"/>
+      <w:numFmt w:val="lowerLetter"/>
+      <w:lvlText w:val="%1)"/>
+      <w:lvlJc w:val="left"/>
+      <w:pPr>
+        <w:ind w:left="420" w:hanging="360"/>
+      </w:pPr>
+      <w:rPr>
+        <w:rFonts w:hint="default"/>
+      </w:rPr>
+    </w:lvl>
+    <w:lvl w:ilvl="1" w:tplc="08090019" w:tentative="1">
+      <w:start w:val="1"/>
+      <w:numFmt w:val="lowerLetter"/>
+      <w:lvlText w:val="%2."/>
+      <w:lvlJc w:val="left"/>
+      <w:pPr>
+        <w:ind w:left="1140" w:hanging="360"/>
+      </w:pPr>
+    </w:lvl>
+    <w:lvl w:ilvl="2" w:tplc="0809001B" w:tentative="1">
+      <w:start w:val="1"/>
+      <w:numFmt w:val="lowerRoman"/>
+      <w:lvlText w:val="%3."/>
+      <w:lvlJc w:val="right"/>
+      <w:pPr>
+        <w:ind w:left="1860" w:hanging="180"/>
+      </w:pPr>
+    </w:lvl>
+    <w:lvl w:ilvl="3" w:tplc="0809000F" w:tentative="1">
+      <w:start w:val="1"/>
+      <w:numFmt w:val="decimal"/>
+      <w:lvlText w:val="%4."/>
+      <w:lvlJc w:val="left"/>
+      <w:pPr>
+        <w:ind w:left="2580" w:hanging="360"/>
+      </w:pPr>
+    </w:lvl>
+    <w:lvl w:ilvl="4" w:tplc="08090019" w:tentative="1">
+      <w:start w:val="1"/>
+      <w:numFmt w:val="lowerLetter"/>
+      <w:lvlText w:val="%5."/>
+      <w:lvlJc w:val="left"/>
+      <w:pPr>
+        <w:ind w:left="3300" w:hanging="360"/>
+      </w:pPr>
+    </w:lvl>
+    <w:lvl w:ilvl="5" w:tplc="0809001B" w:tentative="1">
+      <w:start w:val="1"/>
+      <w:numFmt w:val="lowerRoman"/>
+      <w:lvlText w:val="%6."/>
+      <w:lvlJc w:val="right"/>
+      <w:pPr>
+        <w:ind w:left="4020" w:hanging="180"/>
+      </w:pPr>
+    </w:lvl>
+    <w:lvl w:ilvl="6" w:tplc="0809000F" w:tentative="1">
+      <w:start w:val="1"/>
+      <w:numFmt w:val="decimal"/>
+      <w:lvlText w:val="%7."/>
+      <w:lvlJc w:val="left"/>
+      <w:pPr>
+        <w:ind w:left="4740" w:hanging="360"/>
+      </w:pPr>
+    </w:lvl>
+    <w:lvl w:ilvl="7" w:tplc="08090019" w:tentative="1">
+      <w:start w:val="1"/>
+      <w:numFmt w:val="lowerLetter"/>
+      <w:lvlText w:val="%8."/>
+      <w:lvlJc w:val="left"/>
+      <w:pPr>
+        <w:ind w:left="5460" w:hanging="360"/>
+      </w:pPr>
+    </w:lvl>
+    <w:lvl w:ilvl="8" w:tplc="0809001B" w:tentative="1">
+      <w:start w:val="1"/>
+      <w:numFmt w:val="lowerRoman"/>
+      <w:lvlText w:val="%9."/>
+      <w:lvlJc w:val="right"/>
+      <w:pPr>
+        <w:ind w:left="6180" w:hanging="180"/>
+      </w:pPr>
+    </w:lvl>
+  </w:abstractNum>
   <w:num w:numId="1">
     <w:abstractNumId w:val="1"/>
   </w:num>
@@ -1426,6 +1641,9 @@
   </w:num>
   <w:num w:numId="5">
     <w:abstractNumId w:val="3"/>
+  </w:num>
+  <w:num w:numId="6">
+    <w:abstractNumId w:val="5"/>
   </w:num>
 </w:numbering>
 </file>

</xml_diff>